<commit_message>
adding data exploration writeup
</commit_message>
<xml_diff>
--- a/website reports/FutureWorkWriteup.docx
+++ b/website reports/FutureWorkWriteup.docx
@@ -66,6 +66,85 @@
       </w:r>
       <w:r>
         <w:t xml:space="preserve"> prove to be the difference in gaining a competitive advantage. </w:t>
+      </w:r>
+    </w:p>
+    <w:p>
+      <w:pPr>
+        <w:tabs>
+          <w:tab w:val="left" w:pos="2147"/>
+        </w:tabs>
+        <w:spacing w:line="360" w:lineRule="auto"/>
+      </w:pPr>
+      <w:r>
+        <w:tab/>
+      </w:r>
+    </w:p>
+    <w:p>
+      <w:pPr>
+        <w:tabs>
+          <w:tab w:val="left" w:pos="2147"/>
+        </w:tabs>
+        <w:spacing w:line="360" w:lineRule="auto"/>
+        <w:jc w:val="center"/>
+      </w:pPr>
+      <w:r>
+        <w:rPr>
+          <w:noProof/>
+        </w:rPr>
+        <w:drawing>
+          <wp:anchor distT="0" distB="0" distL="114300" distR="114300" simplePos="0" relativeHeight="251658240" behindDoc="1" locked="0" layoutInCell="1" allowOverlap="1">
+            <wp:simplePos x="0" y="0"/>
+            <wp:positionH relativeFrom="margin">
+              <wp:align>center</wp:align>
+            </wp:positionH>
+            <wp:positionV relativeFrom="paragraph">
+              <wp:posOffset>252730</wp:posOffset>
+            </wp:positionV>
+            <wp:extent cx="4324350" cy="2870200"/>
+            <wp:effectExtent l="19050" t="0" r="0" b="0"/>
+            <wp:wrapTight wrapText="bothSides">
+              <wp:wrapPolygon edited="0">
+                <wp:start x="-95" y="0"/>
+                <wp:lineTo x="-95" y="21504"/>
+                <wp:lineTo x="21600" y="21504"/>
+                <wp:lineTo x="21600" y="0"/>
+                <wp:lineTo x="-95" y="0"/>
+              </wp:wrapPolygon>
+            </wp:wrapTight>
+            <wp:docPr id="1" name="Picture 0" descr="Basketball-Court-7.jpg"/>
+            <wp:cNvGraphicFramePr>
+              <a:graphicFrameLocks xmlns:a="http://schemas.openxmlformats.org/drawingml/2006/main" noChangeAspect="1"/>
+            </wp:cNvGraphicFramePr>
+            <a:graphic xmlns:a="http://schemas.openxmlformats.org/drawingml/2006/main">
+              <a:graphicData uri="http://schemas.openxmlformats.org/drawingml/2006/picture">
+                <pic:pic xmlns:pic="http://schemas.openxmlformats.org/drawingml/2006/picture">
+                  <pic:nvPicPr>
+                    <pic:cNvPr id="0" name="Basketball-Court-7.jpg"/>
+                    <pic:cNvPicPr/>
+                  </pic:nvPicPr>
+                  <pic:blipFill>
+                    <a:blip r:embed="rId4" cstate="print"/>
+                    <a:stretch>
+                      <a:fillRect/>
+                    </a:stretch>
+                  </pic:blipFill>
+                  <pic:spPr>
+                    <a:xfrm>
+                      <a:off x="0" y="0"/>
+                      <a:ext cx="4324350" cy="2870200"/>
+                    </a:xfrm>
+                    <a:prstGeom prst="rect">
+                      <a:avLst/>
+                    </a:prstGeom>
+                  </pic:spPr>
+                </pic:pic>
+              </a:graphicData>
+            </a:graphic>
+          </wp:anchor>
+        </w:drawing>
+      </w:r>
+      <w:r>
+        <w:t>Feel free to veto this picture if you think it is dumb</w:t>
       </w:r>
     </w:p>
     <w:sectPr>
@@ -267,6 +346,36 @@
     <w:semiHidden/>
     <w:unhideWhenUsed/>
   </w:style>
+  <w:style w:type="paragraph" w:styleId="BalloonText">
+    <w:name w:val="Balloon Text"/>
+    <w:basedOn w:val="Normal"/>
+    <w:link w:val="BalloonTextChar"/>
+    <w:uiPriority w:val="99"/>
+    <w:semiHidden/>
+    <w:unhideWhenUsed/>
+    <w:rsid w:val="00D14DA1"/>
+    <w:pPr>
+      <w:spacing w:after="0" w:line="240" w:lineRule="auto"/>
+    </w:pPr>
+    <w:rPr>
+      <w:rFonts w:ascii="Tahoma" w:hAnsi="Tahoma" w:cs="Tahoma"/>
+      <w:sz w:val="16"/>
+      <w:szCs w:val="16"/>
+    </w:rPr>
+  </w:style>
+  <w:style w:type="character" w:customStyle="1" w:styleId="BalloonTextChar">
+    <w:name w:val="Balloon Text Char"/>
+    <w:basedOn w:val="DefaultParagraphFont"/>
+    <w:link w:val="BalloonText"/>
+    <w:uiPriority w:val="99"/>
+    <w:semiHidden/>
+    <w:rsid w:val="00D14DA1"/>
+    <w:rPr>
+      <w:rFonts w:ascii="Tahoma" w:hAnsi="Tahoma" w:cs="Tahoma"/>
+      <w:sz w:val="16"/>
+      <w:szCs w:val="16"/>
+    </w:rPr>
+  </w:style>
 </w:styles>
 </file>
 

</xml_diff>